<commit_message>
#Review 1 : Added three specification changes
</commit_message>
<xml_diff>
--- a/doc/Capstone_Stage1.docx
+++ b/doc/Capstone_Stage1.docx
@@ -1165,6 +1165,155 @@
           <w:color w:val="1155CC"/>
         </w:rPr>
       </w:pPr>
+      <w:r>
+        <w:rPr>
+          <w:color w:val="1155CC"/>
+        </w:rPr>
+        <w:br w:type="page"/>
+      </w:r>
+    </w:p>
+    <w:p>
+      <w:pPr>
+        <w:rPr>
+          <w:color w:val="1155CC"/>
+        </w:rPr>
+      </w:pPr>
+      <w:r>
+        <w:rPr>
+          <w:noProof/>
+          <w:color w:val="1155CC"/>
+          <w:lang w:val="en-US"/>
+        </w:rPr>
+        <w:lastRenderedPageBreak/>
+        <w:drawing>
+          <wp:inline distT="0" distB="0" distL="0" distR="0">
+            <wp:extent cx="3011091" cy="5353050"/>
+            <wp:effectExtent l="0" t="0" r="0" b="0"/>
+            <wp:docPr id="2" name="Picture 2" descr="C:\Users\inbkumar01\Desktop\e3022389-72fc-4b0f-b18d-5b8f613281cc.jpg"/>
+            <wp:cNvGraphicFramePr>
+              <a:graphicFrameLocks xmlns:a="http://schemas.openxmlformats.org/drawingml/2006/main" noChangeAspect="1"/>
+            </wp:cNvGraphicFramePr>
+            <a:graphic xmlns:a="http://schemas.openxmlformats.org/drawingml/2006/main">
+              <a:graphicData uri="http://schemas.openxmlformats.org/drawingml/2006/picture">
+                <pic:pic xmlns:pic="http://schemas.openxmlformats.org/drawingml/2006/picture">
+                  <pic:nvPicPr>
+                    <pic:cNvPr id="0" name="Picture 1" descr="C:\Users\inbkumar01\Desktop\e3022389-72fc-4b0f-b18d-5b8f613281cc.jpg"/>
+                    <pic:cNvPicPr>
+                      <a:picLocks noChangeAspect="1" noChangeArrowheads="1"/>
+                    </pic:cNvPicPr>
+                  </pic:nvPicPr>
+                  <pic:blipFill>
+                    <a:blip r:embed="rId11">
+                      <a:extLst>
+                        <a:ext uri="{28A0092B-C50C-407E-A947-70E740481C1C}">
+                          <a14:useLocalDpi xmlns:a14="http://schemas.microsoft.com/office/drawing/2010/main" val="0"/>
+                        </a:ext>
+                      </a:extLst>
+                    </a:blip>
+                    <a:srcRect/>
+                    <a:stretch>
+                      <a:fillRect/>
+                    </a:stretch>
+                  </pic:blipFill>
+                  <pic:spPr bwMode="auto">
+                    <a:xfrm>
+                      <a:off x="0" y="0"/>
+                      <a:ext cx="3026527" cy="5380492"/>
+                    </a:xfrm>
+                    <a:prstGeom prst="rect">
+                      <a:avLst/>
+                    </a:prstGeom>
+                    <a:noFill/>
+                    <a:ln>
+                      <a:noFill/>
+                    </a:ln>
+                  </pic:spPr>
+                </pic:pic>
+              </a:graphicData>
+            </a:graphic>
+          </wp:inline>
+        </w:drawing>
+      </w:r>
+    </w:p>
+    <w:p>
+      <w:pPr>
+        <w:rPr>
+          <w:color w:val="1155CC"/>
+        </w:rPr>
+      </w:pPr>
+    </w:p>
+    <w:p>
+      <w:pPr>
+        <w:rPr>
+          <w:color w:val="38761D"/>
+        </w:rPr>
+      </w:pPr>
+      <w:r>
+        <w:rPr>
+          <w:rFonts w:ascii="Arial Unicode MS" w:eastAsia="Arial Unicode MS" w:hAnsi="Arial Unicode MS" w:cs="Arial Unicode MS"/>
+          <w:color w:val="38761D"/>
+        </w:rPr>
+        <w:t xml:space="preserve">This is widget UI. It shows the list of all favorited projects. On click on name or list, </w:t>
+      </w:r>
+      <w:proofErr w:type="gramStart"/>
+      <w:r>
+        <w:rPr>
+          <w:rFonts w:ascii="Arial Unicode MS" w:eastAsia="Arial Unicode MS" w:hAnsi="Arial Unicode MS" w:cs="Arial Unicode MS"/>
+          <w:color w:val="38761D"/>
+        </w:rPr>
+        <w:t>It</w:t>
+      </w:r>
+      <w:proofErr w:type="gramEnd"/>
+      <w:r>
+        <w:rPr>
+          <w:rFonts w:ascii="Arial Unicode MS" w:eastAsia="Arial Unicode MS" w:hAnsi="Arial Unicode MS" w:cs="Arial Unicode MS"/>
+          <w:color w:val="38761D"/>
+        </w:rPr>
+        <w:t xml:space="preserve"> will open the </w:t>
+      </w:r>
+      <w:proofErr w:type="spellStart"/>
+      <w:r>
+        <w:rPr>
+          <w:rFonts w:ascii="Arial Unicode MS" w:eastAsia="Arial Unicode MS" w:hAnsi="Arial Unicode MS" w:cs="Arial Unicode MS"/>
+          <w:color w:val="38761D"/>
+        </w:rPr>
+        <w:t>WaxTree</w:t>
+      </w:r>
+      <w:proofErr w:type="spellEnd"/>
+      <w:r>
+        <w:rPr>
+          <w:rFonts w:ascii="Arial Unicode MS" w:eastAsia="Arial Unicode MS" w:hAnsi="Arial Unicode MS" w:cs="Arial Unicode MS"/>
+          <w:color w:val="38761D"/>
+        </w:rPr>
+        <w:t xml:space="preserve"> app to show the details of the project. </w:t>
+      </w:r>
+      <w:r>
+        <w:rPr>
+          <w:rFonts w:ascii="Arial Unicode MS" w:eastAsia="Arial Unicode MS" w:hAnsi="Arial Unicode MS" w:cs="Arial Unicode MS"/>
+          <w:color w:val="38761D"/>
+        </w:rPr>
+        <w:t>It will use loader to fetch data directly into Details Activity.</w:t>
+      </w:r>
+    </w:p>
+    <w:p>
+      <w:pPr>
+        <w:rPr>
+          <w:color w:val="1155CC"/>
+        </w:rPr>
+      </w:pPr>
+    </w:p>
+    <w:p>
+      <w:pPr>
+        <w:rPr>
+          <w:color w:val="1155CC"/>
+        </w:rPr>
+      </w:pPr>
+      <w:r>
+        <w:rPr>
+          <w:color w:val="1155CC"/>
+        </w:rPr>
+        <w:br w:type="page"/>
+      </w:r>
     </w:p>
     <w:p>
       <w:pPr>
@@ -1175,6 +1324,7 @@
       <w:bookmarkEnd w:id="6"/>
       <w:bookmarkEnd w:id="7"/>
       <w:r>
+        <w:lastRenderedPageBreak/>
         <w:t>Key Considerations</w:t>
       </w:r>
     </w:p>
@@ -1182,10 +1332,16 @@
     <w:p>
       <w:pPr>
         <w:pStyle w:val="Heading3"/>
+        <w:rPr>
+          <w:color w:val="auto"/>
+        </w:rPr>
       </w:pPr>
       <w:bookmarkStart w:id="8" w:name="_v8my7nhtvz0m" w:colFirst="0" w:colLast="0"/>
       <w:bookmarkEnd w:id="8"/>
       <w:r>
+        <w:rPr>
+          <w:color w:val="auto"/>
+        </w:rPr>
         <w:t xml:space="preserve">How will your app handle data persistence? </w:t>
       </w:r>
     </w:p>
@@ -1227,10 +1383,16 @@
     <w:p>
       <w:pPr>
         <w:pStyle w:val="Heading3"/>
+        <w:rPr>
+          <w:color w:val="auto"/>
+        </w:rPr>
       </w:pPr>
       <w:bookmarkStart w:id="9" w:name="_gw69vjn1ico0" w:colFirst="0" w:colLast="0"/>
       <w:bookmarkEnd w:id="9"/>
       <w:r>
+        <w:rPr>
+          <w:color w:val="auto"/>
+        </w:rPr>
         <w:t>Describe any edge or corner cases in the UX.</w:t>
       </w:r>
     </w:p>
@@ -1258,11 +1420,16 @@
     <w:p>
       <w:pPr>
         <w:pStyle w:val="Heading3"/>
+        <w:rPr>
+          <w:color w:val="auto"/>
+        </w:rPr>
       </w:pPr>
       <w:bookmarkStart w:id="10" w:name="_6yqqubmw5bs" w:colFirst="0" w:colLast="0"/>
       <w:bookmarkEnd w:id="10"/>
       <w:r>
-        <w:lastRenderedPageBreak/>
+        <w:rPr>
+          <w:color w:val="auto"/>
+        </w:rPr>
         <w:t>Describe any libraries you’ll be using and share your reasoning for including them.</w:t>
       </w:r>
     </w:p>
@@ -1323,11 +1490,30 @@
     </w:p>
     <w:p>
       <w:pPr>
+        <w:rPr>
+          <w:color w:val="38761D"/>
+        </w:rPr>
+      </w:pPr>
+      <w:r>
+        <w:rPr>
+          <w:color w:val="38761D"/>
+        </w:rPr>
+        <w:t>Firebase Job Dispatcher -  for scheduling background jobs</w:t>
+      </w:r>
+    </w:p>
+    <w:p>
+      <w:pPr>
         <w:pStyle w:val="Heading3"/>
+        <w:rPr>
+          <w:color w:val="auto"/>
+        </w:rPr>
       </w:pPr>
       <w:bookmarkStart w:id="11" w:name="_qrxg682nywe6" w:colFirst="0" w:colLast="0"/>
       <w:bookmarkEnd w:id="11"/>
       <w:r>
+        <w:rPr>
+          <w:color w:val="auto"/>
+        </w:rPr>
         <w:t>Describe how you will implement Google Play Services or other external services.</w:t>
       </w:r>
     </w:p>
@@ -1342,7 +1528,42 @@
         <w:rPr>
           <w:color w:val="38761D"/>
         </w:rPr>
-        <w:t>Not Applicable</w:t>
+        <w:t xml:space="preserve">Firebase </w:t>
+      </w:r>
+      <w:proofErr w:type="spellStart"/>
+      <w:r>
+        <w:rPr>
+          <w:color w:val="38761D"/>
+        </w:rPr>
+        <w:t>Realtime</w:t>
+      </w:r>
+      <w:proofErr w:type="spellEnd"/>
+      <w:r>
+        <w:rPr>
+          <w:color w:val="38761D"/>
+        </w:rPr>
+        <w:t xml:space="preserve"> Database – To make da</w:t>
+      </w:r>
+      <w:bookmarkStart w:id="12" w:name="_GoBack"/>
+      <w:bookmarkEnd w:id="12"/>
+      <w:r>
+        <w:rPr>
+          <w:color w:val="38761D"/>
+        </w:rPr>
+        <w:t>ta accessible to all the clients in real time.</w:t>
+      </w:r>
+      <w:r>
+        <w:rPr>
+          <w:color w:val="38761D"/>
+        </w:rPr>
+        <w:br/>
+        <w:t xml:space="preserve">Firebase Authentication – To </w:t>
+      </w:r>
+      <w:r>
+        <w:rPr>
+          <w:color w:val="38761D"/>
+        </w:rPr>
+        <w:t>save the identity of the users.</w:t>
       </w:r>
     </w:p>
     <w:p/>
@@ -1350,8 +1571,8 @@
       <w:pPr>
         <w:pStyle w:val="Heading1"/>
       </w:pPr>
-      <w:bookmarkStart w:id="12" w:name="_v518bncmggeg" w:colFirst="0" w:colLast="0"/>
-      <w:bookmarkEnd w:id="12"/>
+      <w:bookmarkStart w:id="13" w:name="_v518bncmggeg" w:colFirst="0" w:colLast="0"/>
+      <w:bookmarkEnd w:id="13"/>
       <w:r>
         <w:t>Next Steps: Required Tasks</w:t>
       </w:r>
@@ -1367,8 +1588,8 @@
       <w:pPr>
         <w:pStyle w:val="Heading2"/>
       </w:pPr>
-      <w:bookmarkStart w:id="13" w:name="_8oe8zpk3qsmp" w:colFirst="0" w:colLast="0"/>
-      <w:bookmarkEnd w:id="13"/>
+      <w:bookmarkStart w:id="14" w:name="_8oe8zpk3qsmp" w:colFirst="0" w:colLast="0"/>
+      <w:bookmarkEnd w:id="14"/>
       <w:r>
         <w:t>Task 1: Project Setup</w:t>
       </w:r>
@@ -1509,9 +1730,10 @@
       <w:pPr>
         <w:pStyle w:val="Heading2"/>
       </w:pPr>
-      <w:bookmarkStart w:id="14" w:name="_rzllsk6uqztx" w:colFirst="0" w:colLast="0"/>
-      <w:bookmarkEnd w:id="14"/>
-      <w:r>
+      <w:bookmarkStart w:id="15" w:name="_rzllsk6uqztx" w:colFirst="0" w:colLast="0"/>
+      <w:bookmarkEnd w:id="15"/>
+      <w:r>
+        <w:lastRenderedPageBreak/>
         <w:t>Task 2: Implement UI for Each Activity and Fragment</w:t>
       </w:r>
     </w:p>
@@ -1645,12 +1867,6 @@
           <w:color w:val="1155CC"/>
         </w:rPr>
       </w:pPr>
-      <w:r>
-        <w:rPr>
-          <w:color w:val="1155CC"/>
-        </w:rPr>
-        <w:br w:type="page"/>
-      </w:r>
     </w:p>
     <w:p>
       <w:pPr>
@@ -1659,27 +1875,26 @@
           <w:color w:val="274E13"/>
         </w:rPr>
       </w:pPr>
-      <w:bookmarkStart w:id="15" w:name="_fdmohs7hes" w:colFirst="0" w:colLast="0"/>
-      <w:bookmarkEnd w:id="15"/>
-      <w:r>
-        <w:lastRenderedPageBreak/>
+      <w:bookmarkStart w:id="16" w:name="_fdmohs7hes" w:colFirst="0" w:colLast="0"/>
+      <w:bookmarkEnd w:id="16"/>
+      <w:r>
         <w:t xml:space="preserve">Task 3: </w:t>
       </w:r>
       <w:r>
         <w:rPr>
-          <w:color w:val="274E13"/>
+          <w:color w:val="auto"/>
         </w:rPr>
         <w:t>Networking</w:t>
       </w:r>
       <w:r>
         <w:rPr>
-          <w:color w:val="274E13"/>
+          <w:color w:val="auto"/>
         </w:rPr>
         <w:t>, Caching</w:t>
       </w:r>
       <w:r>
         <w:rPr>
-          <w:color w:val="274E13"/>
+          <w:color w:val="auto"/>
         </w:rPr>
         <w:t xml:space="preserve"> and Adapter code </w:t>
       </w:r>
@@ -1713,8 +1928,22 @@
         <w:rPr>
           <w:color w:val="38761D"/>
         </w:rPr>
-        <w:t xml:space="preserve">Volley networking request and JSON parsing </w:t>
-      </w:r>
+        <w:t xml:space="preserve">Volley networking request and JSON </w:t>
+      </w:r>
+      <w:proofErr w:type="gramStart"/>
+      <w:r>
+        <w:rPr>
+          <w:color w:val="38761D"/>
+        </w:rPr>
+        <w:t xml:space="preserve">parsing </w:t>
+      </w:r>
+      <w:r>
+        <w:rPr>
+          <w:color w:val="38761D"/>
+        </w:rPr>
+        <w:t>.</w:t>
+      </w:r>
+      <w:proofErr w:type="gramEnd"/>
     </w:p>
     <w:p>
       <w:pPr>
@@ -1731,21 +1960,27 @@
         <w:rPr>
           <w:color w:val="38761D"/>
         </w:rPr>
-        <w:t xml:space="preserve">Saving data and passing it into activity as a </w:t>
+        <w:t xml:space="preserve">Implementation of Firebase </w:t>
       </w:r>
       <w:proofErr w:type="spellStart"/>
       <w:r>
         <w:rPr>
           <w:color w:val="38761D"/>
         </w:rPr>
-        <w:t>parcelable</w:t>
+        <w:t>Realtime</w:t>
       </w:r>
       <w:proofErr w:type="spellEnd"/>
       <w:r>
         <w:rPr>
           <w:color w:val="38761D"/>
         </w:rPr>
-        <w:t xml:space="preserve"> object </w:t>
+        <w:t xml:space="preserve"> Database and Firebase Auth</w:t>
+      </w:r>
+      <w:r>
+        <w:rPr>
+          <w:color w:val="38761D"/>
+        </w:rPr>
+        <w:t>.</w:t>
       </w:r>
     </w:p>
     <w:p>
@@ -1763,13 +1998,21 @@
         <w:rPr>
           <w:color w:val="38761D"/>
         </w:rPr>
-        <w:t>Adapter</w:t>
-      </w:r>
-      <w:r>
-        <w:rPr>
-          <w:color w:val="38761D"/>
-        </w:rPr>
-        <w:t xml:space="preserve"> to show list </w:t>
+        <w:t xml:space="preserve">Use of Firebase Job Dispatcher to schedule updates </w:t>
+      </w:r>
+      <w:proofErr w:type="gramStart"/>
+      <w:r>
+        <w:rPr>
+          <w:color w:val="38761D"/>
+        </w:rPr>
+        <w:t>in order to</w:t>
+      </w:r>
+      <w:proofErr w:type="gramEnd"/>
+      <w:r>
+        <w:rPr>
+          <w:color w:val="38761D"/>
+        </w:rPr>
+        <w:t xml:space="preserve"> cache data.</w:t>
       </w:r>
     </w:p>
     <w:p>
@@ -1787,59 +2030,21 @@
         <w:rPr>
           <w:color w:val="38761D"/>
         </w:rPr>
-        <w:t>Update</w:t>
-      </w:r>
-      <w:r>
-        <w:rPr>
-          <w:color w:val="38761D"/>
-        </w:rPr>
-        <w:t xml:space="preserve"> Tests</w:t>
-      </w:r>
-    </w:p>
-    <w:p>
-      <w:pPr>
-        <w:rPr>
-          <w:color w:val="1155CC"/>
-        </w:rPr>
-      </w:pPr>
-    </w:p>
-    <w:p>
-      <w:pPr>
-        <w:pStyle w:val="Heading2"/>
-        <w:rPr>
-          <w:color w:val="38761D"/>
-        </w:rPr>
-      </w:pPr>
-      <w:bookmarkStart w:id="16" w:name="_umfwsvmx7tpn" w:colFirst="0" w:colLast="0"/>
-      <w:bookmarkEnd w:id="16"/>
-      <w:r>
-        <w:t xml:space="preserve">Task 4: </w:t>
-      </w:r>
-      <w:r>
-        <w:rPr>
-          <w:color w:val="auto"/>
-        </w:rPr>
-        <w:t xml:space="preserve">Content Providers </w:t>
-      </w:r>
-    </w:p>
-    <w:p>
-      <w:pPr>
-        <w:rPr>
-          <w:color w:val="38761D"/>
-        </w:rPr>
-      </w:pPr>
-    </w:p>
-    <w:p>
-      <w:pPr>
-        <w:rPr>
-          <w:color w:val="38761D"/>
-        </w:rPr>
-      </w:pPr>
-      <w:r>
-        <w:rPr>
-          <w:color w:val="38761D"/>
-        </w:rPr>
-        <w:t xml:space="preserve">List the subtasks. </w:t>
+        <w:t xml:space="preserve">Saving data and passing it into activity as a </w:t>
+      </w:r>
+      <w:proofErr w:type="spellStart"/>
+      <w:r>
+        <w:rPr>
+          <w:color w:val="38761D"/>
+        </w:rPr>
+        <w:t>parcelable</w:t>
+      </w:r>
+      <w:proofErr w:type="spellEnd"/>
+      <w:r>
+        <w:rPr>
+          <w:color w:val="38761D"/>
+        </w:rPr>
+        <w:t xml:space="preserve"> object </w:t>
       </w:r>
     </w:p>
     <w:p>
@@ -1857,7 +2062,13 @@
         <w:rPr>
           <w:color w:val="38761D"/>
         </w:rPr>
-        <w:t xml:space="preserve">Creating Content Provider and saving favorite projects </w:t>
+        <w:t>Adapter</w:t>
+      </w:r>
+      <w:r>
+        <w:rPr>
+          <w:color w:val="38761D"/>
+        </w:rPr>
+        <w:t xml:space="preserve"> to show list </w:t>
       </w:r>
     </w:p>
     <w:p>
@@ -1875,13 +2086,71 @@
         <w:rPr>
           <w:color w:val="38761D"/>
         </w:rPr>
-        <w:t xml:space="preserve">Loading list with values inside local database </w:t>
-      </w:r>
-      <w:r>
-        <w:rPr>
-          <w:color w:val="38761D"/>
-        </w:rPr>
-        <w:t xml:space="preserve"> </w:t>
+        <w:t>Update</w:t>
+      </w:r>
+      <w:r>
+        <w:rPr>
+          <w:color w:val="38761D"/>
+        </w:rPr>
+        <w:t xml:space="preserve"> Tests</w:t>
+      </w:r>
+    </w:p>
+    <w:p>
+      <w:pPr>
+        <w:rPr>
+          <w:color w:val="1155CC"/>
+        </w:rPr>
+      </w:pPr>
+    </w:p>
+    <w:p>
+      <w:pPr>
+        <w:pStyle w:val="Heading2"/>
+        <w:rPr>
+          <w:color w:val="38761D"/>
+        </w:rPr>
+      </w:pPr>
+      <w:bookmarkStart w:id="17" w:name="_umfwsvmx7tpn" w:colFirst="0" w:colLast="0"/>
+      <w:bookmarkEnd w:id="17"/>
+      <w:r>
+        <w:t xml:space="preserve">Task 4: </w:t>
+      </w:r>
+      <w:r>
+        <w:rPr>
+          <w:color w:val="auto"/>
+        </w:rPr>
+        <w:t xml:space="preserve">Content </w:t>
+      </w:r>
+      <w:r>
+        <w:rPr>
+          <w:color w:val="auto"/>
+        </w:rPr>
+        <w:t xml:space="preserve">Providers </w:t>
+      </w:r>
+      <w:r>
+        <w:rPr>
+          <w:color w:val="auto"/>
+        </w:rPr>
+        <w:t>and Loaders</w:t>
+      </w:r>
+    </w:p>
+    <w:p>
+      <w:pPr>
+        <w:rPr>
+          <w:color w:val="38761D"/>
+        </w:rPr>
+      </w:pPr>
+    </w:p>
+    <w:p>
+      <w:pPr>
+        <w:rPr>
+          <w:color w:val="38761D"/>
+        </w:rPr>
+      </w:pPr>
+      <w:r>
+        <w:rPr>
+          <w:color w:val="38761D"/>
+        </w:rPr>
+        <w:t xml:space="preserve">List the subtasks. </w:t>
       </w:r>
     </w:p>
     <w:p>
@@ -1899,47 +2168,7 @@
         <w:rPr>
           <w:color w:val="38761D"/>
         </w:rPr>
-        <w:t>Writing test for Content Providers</w:t>
-      </w:r>
-    </w:p>
-    <w:p/>
-    <w:p>
-      <w:pPr>
-        <w:pStyle w:val="Heading2"/>
-        <w:rPr>
-          <w:color w:val="38761D"/>
-        </w:rPr>
-      </w:pPr>
-      <w:bookmarkStart w:id="17" w:name="_kjidlkq4xm3u" w:colFirst="0" w:colLast="0"/>
-      <w:bookmarkEnd w:id="17"/>
-      <w:r>
-        <w:t xml:space="preserve">Task 5: </w:t>
-      </w:r>
-      <w:r>
-        <w:rPr>
-          <w:color w:val="auto"/>
-        </w:rPr>
-        <w:t xml:space="preserve">Sanity Test and Publishing App </w:t>
-      </w:r>
-    </w:p>
-    <w:p>
-      <w:pPr>
-        <w:rPr>
-          <w:color w:val="38761D"/>
-        </w:rPr>
-      </w:pPr>
-    </w:p>
-    <w:p>
-      <w:pPr>
-        <w:rPr>
-          <w:color w:val="38761D"/>
-        </w:rPr>
-      </w:pPr>
-      <w:r>
-        <w:rPr>
-          <w:color w:val="38761D"/>
-        </w:rPr>
-        <w:t>List the subtasks.</w:t>
+        <w:t xml:space="preserve">Creating Content Provider and saving favorite projects </w:t>
       </w:r>
     </w:p>
     <w:p>
@@ -1957,7 +2186,7 @@
         <w:rPr>
           <w:color w:val="38761D"/>
         </w:rPr>
-        <w:t>Sanity test across different devices.</w:t>
+        <w:t xml:space="preserve">Loading list with values inside local database </w:t>
       </w:r>
       <w:r>
         <w:rPr>
@@ -1973,6 +2202,106 @@
           <w:numId w:val="3"/>
         </w:numPr>
         <w:contextualSpacing/>
+        <w:rPr>
+          <w:color w:val="38761D"/>
+        </w:rPr>
+      </w:pPr>
+      <w:r>
+        <w:rPr>
+          <w:color w:val="38761D"/>
+        </w:rPr>
+        <w:t>Use Loader to fetch data directly into Activity.</w:t>
+      </w:r>
+    </w:p>
+    <w:p>
+      <w:pPr>
+        <w:numPr>
+          <w:ilvl w:val="0"/>
+          <w:numId w:val="3"/>
+        </w:numPr>
+        <w:contextualSpacing/>
+        <w:rPr>
+          <w:color w:val="38761D"/>
+        </w:rPr>
+      </w:pPr>
+      <w:r>
+        <w:rPr>
+          <w:color w:val="38761D"/>
+        </w:rPr>
+        <w:t>Writing test for Content Providers</w:t>
+      </w:r>
+    </w:p>
+    <w:p/>
+    <w:p>
+      <w:pPr>
+        <w:pStyle w:val="Heading2"/>
+        <w:rPr>
+          <w:color w:val="38761D"/>
+        </w:rPr>
+      </w:pPr>
+      <w:bookmarkStart w:id="18" w:name="_kjidlkq4xm3u" w:colFirst="0" w:colLast="0"/>
+      <w:bookmarkEnd w:id="18"/>
+      <w:r>
+        <w:t xml:space="preserve">Task 5: </w:t>
+      </w:r>
+      <w:r>
+        <w:rPr>
+          <w:color w:val="auto"/>
+        </w:rPr>
+        <w:t xml:space="preserve">Sanity Test and Publishing App </w:t>
+      </w:r>
+    </w:p>
+    <w:p>
+      <w:pPr>
+        <w:rPr>
+          <w:color w:val="38761D"/>
+        </w:rPr>
+      </w:pPr>
+    </w:p>
+    <w:p>
+      <w:pPr>
+        <w:rPr>
+          <w:color w:val="38761D"/>
+        </w:rPr>
+      </w:pPr>
+      <w:r>
+        <w:rPr>
+          <w:color w:val="38761D"/>
+        </w:rPr>
+        <w:t>List the subtasks.</w:t>
+      </w:r>
+    </w:p>
+    <w:p>
+      <w:pPr>
+        <w:numPr>
+          <w:ilvl w:val="0"/>
+          <w:numId w:val="3"/>
+        </w:numPr>
+        <w:contextualSpacing/>
+        <w:rPr>
+          <w:color w:val="38761D"/>
+        </w:rPr>
+      </w:pPr>
+      <w:r>
+        <w:rPr>
+          <w:color w:val="38761D"/>
+        </w:rPr>
+        <w:t>Sanity test across different devices.</w:t>
+      </w:r>
+      <w:r>
+        <w:rPr>
+          <w:color w:val="38761D"/>
+        </w:rPr>
+        <w:t xml:space="preserve"> </w:t>
+      </w:r>
+    </w:p>
+    <w:p>
+      <w:pPr>
+        <w:numPr>
+          <w:ilvl w:val="0"/>
+          <w:numId w:val="3"/>
+        </w:numPr>
+        <w:contextualSpacing/>
       </w:pPr>
       <w:r>
         <w:rPr>
@@ -1980,12 +2309,10 @@
         </w:rPr>
         <w:t>Publishing App to Google Play Store.</w:t>
       </w:r>
-      <w:bookmarkStart w:id="18" w:name="_GoBack"/>
-      <w:bookmarkEnd w:id="18"/>
     </w:p>
     <w:sectPr>
-      <w:headerReference w:type="default" r:id="rId11"/>
-      <w:footerReference w:type="default" r:id="rId12"/>
+      <w:headerReference w:type="default" r:id="rId12"/>
+      <w:footerReference w:type="default" r:id="rId13"/>
       <w:pgSz w:w="12240" w:h="15840"/>
       <w:pgMar w:top="1440" w:right="1440" w:bottom="1440" w:left="1440" w:header="0" w:footer="720" w:gutter="0"/>
       <w:pgNumType w:start="1"/>
@@ -2039,7 +2366,7 @@
       <w:rPr>
         <w:noProof/>
       </w:rPr>
-      <w:t>6</w:t>
+      <w:t>8</w:t>
     </w:r>
     <w:r>
       <w:fldChar w:fldCharType="end"/>

</xml_diff>